<commit_message>
Added further research on screenshot crash.
</commit_message>
<xml_diff>
--- a/troubleshooting/1.25.16-gnome_ss_crash_on_area_to_clip.docx
+++ b/troubleshooting/1.25.16-gnome_ss_crash_on_area_to_clip.docx
@@ -37,52 +37,88 @@
       <style:text-properties style:text-underline-style="solid" style:text-underline-width="auto" style:text-underline-color="font-color" fo:font-weight="bold" officeooo:rsid="00062d5a" officeooo:paragraph-rsid="00062d5a" style:font-weight-asian="bold" style:font-weight-complex="bold"/>
     </style:style>
     <style:style style:name="P3" style:family="paragraph" style:parent-style-name="Standard">
+      <style:paragraph-properties fo:text-align="start" style:justify-single-word="false"/>
+      <style:text-properties style:text-underline-style="solid" style:text-underline-width="auto" style:text-underline-color="font-color" fo:font-weight="bold" officeooo:rsid="000aa9fd" officeooo:paragraph-rsid="000aa9fd" style:font-weight-asian="bold" style:font-weight-complex="bold"/>
+    </style:style>
+    <style:style style:name="P4" style:family="paragraph" style:parent-style-name="Standard">
+      <style:paragraph-properties fo:text-align="start" style:justify-single-word="false"/>
+      <style:text-properties style:text-underline-style="solid" style:text-underline-width="auto" style:text-underline-color="font-color" fo:font-weight="bold" officeooo:rsid="000af5e4" officeooo:paragraph-rsid="000af5e4" style:font-weight-asian="bold" style:font-weight-complex="bold"/>
+    </style:style>
+    <style:style style:name="P5" style:family="paragraph" style:parent-style-name="Standard">
+      <style:paragraph-properties fo:text-align="start" style:justify-single-word="false"/>
+      <style:text-properties style:text-underline-style="solid" style:text-underline-width="auto" style:text-underline-color="font-color" fo:font-weight="bold" officeooo:rsid="0011e26f" officeooo:paragraph-rsid="0011e26f" style:font-weight-asian="bold" style:font-weight-complex="bold"/>
+    </style:style>
+    <style:style style:name="P6" style:family="paragraph" style:parent-style-name="Standard">
       <style:paragraph-properties fo:text-align="center" style:justify-single-word="false"/>
       <style:text-properties style:text-underline-style="none" fo:font-weight="bold" officeooo:rsid="00031b15" officeooo:paragraph-rsid="00031b15" style:font-weight-asian="bold" style:font-weight-complex="bold"/>
     </style:style>
-    <style:style style:name="P4" style:family="paragraph" style:parent-style-name="Standard" style:list-style-name="L1">
+    <style:style style:name="P7" style:family="paragraph" style:parent-style-name="Standard">
       <style:paragraph-properties fo:text-align="start" style:justify-single-word="false"/>
       <style:text-properties style:text-underline-style="none" fo:font-weight="normal" officeooo:rsid="00092004" officeooo:paragraph-rsid="00092004" style:font-weight-asian="normal" style:font-weight-complex="normal"/>
     </style:style>
-    <style:style style:name="P5" style:family="paragraph" style:parent-style-name="Standard">
+    <style:style style:name="P8" style:family="paragraph" style:parent-style-name="Standard">
+      <style:paragraph-properties fo:text-align="start" style:justify-single-word="false"/>
+      <style:text-properties style:text-underline-style="none" fo:font-weight="normal" officeooo:rsid="000af5e4" officeooo:paragraph-rsid="000af5e4" style:font-weight-asian="normal" style:font-weight-complex="normal"/>
+    </style:style>
+    <style:style style:name="P9" style:family="paragraph" style:parent-style-name="Standard">
+      <style:paragraph-properties fo:text-align="start" style:justify-single-word="false"/>
+      <style:text-properties style:text-underline-style="none" fo:font-weight="normal" officeooo:rsid="000db353" officeooo:paragraph-rsid="000db353" style:font-weight-asian="normal" style:font-weight-complex="normal"/>
+    </style:style>
+    <style:style style:name="P10" style:family="paragraph" style:parent-style-name="Standard" style:list-style-name="L1">
       <style:paragraph-properties fo:text-align="start" style:justify-single-word="false"/>
       <style:text-properties style:text-underline-style="none" fo:font-weight="normal" officeooo:rsid="00092004" officeooo:paragraph-rsid="00092004" style:font-weight-asian="normal" style:font-weight-complex="normal"/>
     </style:style>
-    <style:style style:name="P6" style:family="paragraph" style:parent-style-name="Standard" style:list-style-name="L2">
+    <style:style style:name="P11" style:family="paragraph" style:parent-style-name="Standard" style:list-style-name="L2">
       <style:paragraph-properties fo:text-align="start" style:justify-single-word="false"/>
       <style:text-properties style:text-underline-style="none" fo:font-weight="normal" officeooo:rsid="000af5e4" officeooo:paragraph-rsid="000af5e4" style:font-weight-asian="normal" style:font-weight-complex="normal"/>
     </style:style>
-    <style:style style:name="P7" style:family="paragraph" style:parent-style-name="Standard">
-      <style:paragraph-properties fo:text-align="start" style:justify-single-word="false"/>
-      <style:text-properties style:text-underline-style="none" fo:font-weight="normal" officeooo:rsid="000af5e4" officeooo:paragraph-rsid="000af5e4" style:font-weight-asian="normal" style:font-weight-complex="normal"/>
-    </style:style>
-    <style:style style:name="P8" style:family="paragraph" style:parent-style-name="Standard" style:list-style-name="L3">
+    <style:style style:name="P12" style:family="paragraph" style:parent-style-name="Standard" style:list-style-name="L3">
+      <style:paragraph-properties fo:text-align="start" style:justify-single-word="false"/>
+      <style:text-properties style:text-underline-style="none" fo:font-weight="normal" officeooo:rsid="00111cd0" officeooo:paragraph-rsid="00111cd0" style:font-weight-asian="normal" style:font-weight-complex="normal"/>
+    </style:style>
+    <style:style style:name="P13" style:family="paragraph" style:parent-style-name="Standard" style:list-style-name="L3">
       <style:paragraph-properties fo:text-align="start" style:justify-single-word="false"/>
       <style:text-properties style:text-underline-style="none" fo:font-weight="normal" officeooo:rsid="000db353" officeooo:paragraph-rsid="000db353" style:font-weight-asian="normal" style:font-weight-complex="normal"/>
     </style:style>
-    <style:style style:name="P9" style:family="paragraph" style:parent-style-name="Standard">
-      <style:paragraph-properties fo:text-align="start" style:justify-single-word="false"/>
-      <style:text-properties style:text-underline-style="none" fo:font-weight="normal" officeooo:rsid="000db353" officeooo:paragraph-rsid="000db353" style:font-weight-asian="normal" style:font-weight-complex="normal"/>
-    </style:style>
-    <style:style style:name="P10" style:family="paragraph" style:parent-style-name="Standard" style:list-style-name="L3">
-      <style:paragraph-properties fo:text-align="start" style:justify-single-word="false"/>
-      <style:text-properties style:text-underline-style="none" fo:font-weight="normal" officeooo:rsid="00111cd0" officeooo:paragraph-rsid="00111cd0" style:font-weight-asian="normal" style:font-weight-complex="normal"/>
-    </style:style>
-    <style:style style:name="P11" style:family="paragraph" style:parent-style-name="Standard">
-      <style:paragraph-properties fo:text-align="start" style:justify-single-word="false"/>
-      <style:text-properties style:text-underline-style="none" fo:font-weight="normal" officeooo:rsid="0011e26f" officeooo:paragraph-rsid="0011e26f" style:font-weight-asian="normal" style:font-weight-complex="normal"/>
-    </style:style>
-    <style:style style:name="P12" style:family="paragraph" style:parent-style-name="Standard">
-      <style:paragraph-properties fo:text-align="start" style:justify-single-word="false"/>
-      <style:text-properties style:text-underline-style="solid" style:text-underline-width="auto" style:text-underline-color="font-color" fo:font-weight="bold" officeooo:rsid="000aa9fd" officeooo:paragraph-rsid="000aa9fd" style:font-weight-asian="bold" style:font-weight-complex="bold"/>
-    </style:style>
-    <style:style style:name="P13" style:family="paragraph" style:parent-style-name="Standard">
-      <style:paragraph-properties fo:text-align="start" style:justify-single-word="false"/>
-      <style:text-properties style:text-underline-style="solid" style:text-underline-width="auto" style:text-underline-color="font-color" fo:font-weight="bold" officeooo:rsid="000af5e4" officeooo:paragraph-rsid="000af5e4" style:font-weight-asian="bold" style:font-weight-complex="bold"/>
-    </style:style>
     <style:style style:name="P14" style:family="paragraph" style:parent-style-name="Standard">
       <style:paragraph-properties fo:text-align="start" style:justify-single-word="false"/>
-      <style:text-properties style:text-underline-style="solid" style:text-underline-width="auto" style:text-underline-color="font-color" fo:font-weight="bold" officeooo:rsid="0011e26f" officeooo:paragraph-rsid="0011e26f" style:font-weight-asian="bold" style:font-weight-complex="bold"/>
+      <style:text-properties style:text-underline-style="none" fo:font-weight="normal" officeooo:rsid="001299d3" officeooo:paragraph-rsid="001299d3" style:font-weight-asian="normal" style:font-weight-complex="normal"/>
+    </style:style>
+    <style:style style:name="P15" style:family="paragraph" style:parent-style-name="Standard" style:list-style-name="L4">
+      <style:paragraph-properties fo:text-align="start" style:justify-single-word="false"/>
+      <style:text-properties style:text-underline-style="none" fo:font-weight="normal" officeooo:rsid="001299d3" officeooo:paragraph-rsid="001299d3" style:font-weight-asian="normal" style:font-weight-complex="normal"/>
+    </style:style>
+    <style:style style:name="P16" style:family="paragraph" style:parent-style-name="Standard">
+      <style:paragraph-properties fo:text-align="start" style:justify-single-word="false"/>
+      <style:text-properties style:text-underline-style="none" fo:font-weight="normal" officeooo:rsid="0013971b" officeooo:paragraph-rsid="0013971b" style:font-weight-asian="normal" style:font-weight-complex="normal"/>
+    </style:style>
+    <style:style style:name="P17" style:family="paragraph" style:parent-style-name="Standard">
+      <style:paragraph-properties fo:text-align="start" style:justify-single-word="false"/>
+      <style:text-properties style:text-underline-style="none" fo:font-weight="normal" officeooo:rsid="001510c7" officeooo:paragraph-rsid="001510c7" style:font-weight-asian="normal" style:font-weight-complex="normal"/>
+    </style:style>
+    <style:style style:name="P18" style:family="paragraph" style:parent-style-name="Standard">
+      <style:paragraph-properties fo:text-align="start" style:justify-single-word="false"/>
+      <style:text-properties style:text-underline-style="none" fo:font-weight="normal" officeooo:rsid="001587a1" officeooo:paragraph-rsid="001587a1" style:font-weight-asian="normal" style:font-weight-complex="normal"/>
+    </style:style>
+    <style:style style:name="P19" style:family="paragraph" style:parent-style-name="Standard">
+      <style:paragraph-properties fo:text-align="start" style:justify-single-word="false"/>
+      <style:text-properties style:text-underline-style="solid" style:text-underline-width="auto" style:text-underline-color="font-color" fo:font-weight="bold" officeooo:rsid="00135063" officeooo:paragraph-rsid="00135063" style:font-weight-asian="bold" style:font-weight-complex="bold"/>
+    </style:style>
+    <style:style style:name="P20" style:family="paragraph" style:parent-style-name="Standard">
+      <style:paragraph-properties fo:text-align="start" style:justify-single-word="false"/>
+      <style:text-properties style:text-underline-style="solid" style:text-underline-width="auto" style:text-underline-color="font-color" fo:font-weight="bold" officeooo:rsid="0013971b" officeooo:paragraph-rsid="0013971b" style:font-weight-asian="bold" style:font-weight-complex="bold"/>
+    </style:style>
+    <style:style style:name="P21" style:family="paragraph" style:parent-style-name="Standard" style:list-style-name="L5">
+      <style:paragraph-properties fo:text-align="start" style:justify-single-word="false"/>
+      <style:text-properties officeooo:paragraph-rsid="001587a1"/>
+    </style:style>
+    <style:style style:name="P22" style:family="paragraph" style:parent-style-name="Standard" style:list-style-name="L5">
+      <style:paragraph-properties fo:text-align="start" style:justify-single-word="false"/>
+      <style:text-properties officeooo:rsid="0015c94a" officeooo:paragraph-rsid="0015c94a"/>
+    </style:style>
+    <style:style style:name="P23" style:family="paragraph" style:parent-style-name="Standard">
+      <style:paragraph-properties fo:text-align="start" style:justify-single-word="false"/>
+      <style:text-properties officeooo:rsid="0015c94a" officeooo:paragraph-rsid="0015c94a"/>
     </style:style>
     <style:style style:name="T1" style:family="text">
       <style:text-properties fo:font-weight="bold" style:font-weight-asian="bold" style:font-weight-complex="bold"/>
@@ -92,6 +128,12 @@
     </style:style>
     <style:style style:name="T3" style:family="text">
       <style:text-properties officeooo:rsid="00111cd0"/>
+    </style:style>
+    <style:style style:name="T4" style:family="text">
+      <style:text-properties style:text-underline-style="none" fo:font-weight="normal" style:font-weight-asian="normal" style:font-weight-complex="normal"/>
+    </style:style>
+    <style:style style:name="T5" style:family="text">
+      <style:text-properties style:text-underline-style="none" fo:font-weight="normal" officeooo:rsid="001587a1" style:font-weight-asian="normal" style:font-weight-complex="normal"/>
     </style:style>
     <text:list-style style:name="L1">
       <text:list-level-style-bullet text:level="1" text:style-name="Bullet_20_Symbols" text:bullet-char="•">
@@ -198,6 +240,110 @@
       </text:list-level-style-bullet>
     </text:list-style>
     <text:list-style style:name="L3">
+      <text:list-level-style-bullet text:level="1" text:style-name="Bullet_20_Symbols" text:bullet-char="•">
+        <style:list-level-properties text:list-level-position-and-space-mode="label-alignment">
+          <style:list-level-label-alignment text:label-followed-by="listtab" text:list-tab-stop-position="1.27cm" fo:text-indent="-0.635cm" fo:margin-left="1.27cm"/>
+        </style:list-level-properties>
+      </text:list-level-style-bullet>
+      <text:list-level-style-bullet text:level="2" text:style-name="Bullet_20_Symbols" text:bullet-char="◦">
+        <style:list-level-properties text:list-level-position-and-space-mode="label-alignment">
+          <style:list-level-label-alignment text:label-followed-by="listtab" text:list-tab-stop-position="1.905cm" fo:text-indent="-0.635cm" fo:margin-left="1.905cm"/>
+        </style:list-level-properties>
+      </text:list-level-style-bullet>
+      <text:list-level-style-bullet text:level="3" text:style-name="Bullet_20_Symbols" text:bullet-char="▪">
+        <style:list-level-properties text:list-level-position-and-space-mode="label-alignment">
+          <style:list-level-label-alignment text:label-followed-by="listtab" text:list-tab-stop-position="2.54cm" fo:text-indent="-0.635cm" fo:margin-left="2.54cm"/>
+        </style:list-level-properties>
+      </text:list-level-style-bullet>
+      <text:list-level-style-bullet text:level="4" text:style-name="Bullet_20_Symbols" text:bullet-char="•">
+        <style:list-level-properties text:list-level-position-and-space-mode="label-alignment">
+          <style:list-level-label-alignment text:label-followed-by="listtab" text:list-tab-stop-position="3.175cm" fo:text-indent="-0.635cm" fo:margin-left="3.175cm"/>
+        </style:list-level-properties>
+      </text:list-level-style-bullet>
+      <text:list-level-style-bullet text:level="5" text:style-name="Bullet_20_Symbols" text:bullet-char="◦">
+        <style:list-level-properties text:list-level-position-and-space-mode="label-alignment">
+          <style:list-level-label-alignment text:label-followed-by="listtab" text:list-tab-stop-position="3.81cm" fo:text-indent="-0.635cm" fo:margin-left="3.81cm"/>
+        </style:list-level-properties>
+      </text:list-level-style-bullet>
+      <text:list-level-style-bullet text:level="6" text:style-name="Bullet_20_Symbols" text:bullet-char="▪">
+        <style:list-level-properties text:list-level-position-and-space-mode="label-alignment">
+          <style:list-level-label-alignment text:label-followed-by="listtab" text:list-tab-stop-position="4.445cm" fo:text-indent="-0.635cm" fo:margin-left="4.445cm"/>
+        </style:list-level-properties>
+      </text:list-level-style-bullet>
+      <text:list-level-style-bullet text:level="7" text:style-name="Bullet_20_Symbols" text:bullet-char="•">
+        <style:list-level-properties text:list-level-position-and-space-mode="label-alignment">
+          <style:list-level-label-alignment text:label-followed-by="listtab" text:list-tab-stop-position="5.08cm" fo:text-indent="-0.635cm" fo:margin-left="5.08cm"/>
+        </style:list-level-properties>
+      </text:list-level-style-bullet>
+      <text:list-level-style-bullet text:level="8" text:style-name="Bullet_20_Symbols" text:bullet-char="◦">
+        <style:list-level-properties text:list-level-position-and-space-mode="label-alignment">
+          <style:list-level-label-alignment text:label-followed-by="listtab" text:list-tab-stop-position="5.715cm" fo:text-indent="-0.635cm" fo:margin-left="5.715cm"/>
+        </style:list-level-properties>
+      </text:list-level-style-bullet>
+      <text:list-level-style-bullet text:level="9" text:style-name="Bullet_20_Symbols" text:bullet-char="▪">
+        <style:list-level-properties text:list-level-position-and-space-mode="label-alignment">
+          <style:list-level-label-alignment text:label-followed-by="listtab" text:list-tab-stop-position="6.35cm" fo:text-indent="-0.635cm" fo:margin-left="6.35cm"/>
+        </style:list-level-properties>
+      </text:list-level-style-bullet>
+      <text:list-level-style-bullet text:level="10" text:style-name="Bullet_20_Symbols" text:bullet-char="•">
+        <style:list-level-properties text:list-level-position-and-space-mode="label-alignment">
+          <style:list-level-label-alignment text:label-followed-by="listtab" text:list-tab-stop-position="6.985cm" fo:text-indent="-0.635cm" fo:margin-left="6.985cm"/>
+        </style:list-level-properties>
+      </text:list-level-style-bullet>
+    </text:list-style>
+    <text:list-style style:name="L4">
+      <text:list-level-style-bullet text:level="1" text:style-name="Bullet_20_Symbols" text:bullet-char="•">
+        <style:list-level-properties text:list-level-position-and-space-mode="label-alignment">
+          <style:list-level-label-alignment text:label-followed-by="listtab" text:list-tab-stop-position="1.27cm" fo:text-indent="-0.635cm" fo:margin-left="1.27cm"/>
+        </style:list-level-properties>
+      </text:list-level-style-bullet>
+      <text:list-level-style-bullet text:level="2" text:style-name="Bullet_20_Symbols" text:bullet-char="◦">
+        <style:list-level-properties text:list-level-position-and-space-mode="label-alignment">
+          <style:list-level-label-alignment text:label-followed-by="listtab" text:list-tab-stop-position="1.905cm" fo:text-indent="-0.635cm" fo:margin-left="1.905cm"/>
+        </style:list-level-properties>
+      </text:list-level-style-bullet>
+      <text:list-level-style-bullet text:level="3" text:style-name="Bullet_20_Symbols" text:bullet-char="▪">
+        <style:list-level-properties text:list-level-position-and-space-mode="label-alignment">
+          <style:list-level-label-alignment text:label-followed-by="listtab" text:list-tab-stop-position="2.54cm" fo:text-indent="-0.635cm" fo:margin-left="2.54cm"/>
+        </style:list-level-properties>
+      </text:list-level-style-bullet>
+      <text:list-level-style-bullet text:level="4" text:style-name="Bullet_20_Symbols" text:bullet-char="•">
+        <style:list-level-properties text:list-level-position-and-space-mode="label-alignment">
+          <style:list-level-label-alignment text:label-followed-by="listtab" text:list-tab-stop-position="3.175cm" fo:text-indent="-0.635cm" fo:margin-left="3.175cm"/>
+        </style:list-level-properties>
+      </text:list-level-style-bullet>
+      <text:list-level-style-bullet text:level="5" text:style-name="Bullet_20_Symbols" text:bullet-char="◦">
+        <style:list-level-properties text:list-level-position-and-space-mode="label-alignment">
+          <style:list-level-label-alignment text:label-followed-by="listtab" text:list-tab-stop-position="3.81cm" fo:text-indent="-0.635cm" fo:margin-left="3.81cm"/>
+        </style:list-level-properties>
+      </text:list-level-style-bullet>
+      <text:list-level-style-bullet text:level="6" text:style-name="Bullet_20_Symbols" text:bullet-char="▪">
+        <style:list-level-properties text:list-level-position-and-space-mode="label-alignment">
+          <style:list-level-label-alignment text:label-followed-by="listtab" text:list-tab-stop-position="4.445cm" fo:text-indent="-0.635cm" fo:margin-left="4.445cm"/>
+        </style:list-level-properties>
+      </text:list-level-style-bullet>
+      <text:list-level-style-bullet text:level="7" text:style-name="Bullet_20_Symbols" text:bullet-char="•">
+        <style:list-level-properties text:list-level-position-and-space-mode="label-alignment">
+          <style:list-level-label-alignment text:label-followed-by="listtab" text:list-tab-stop-position="5.08cm" fo:text-indent="-0.635cm" fo:margin-left="5.08cm"/>
+        </style:list-level-properties>
+      </text:list-level-style-bullet>
+      <text:list-level-style-bullet text:level="8" text:style-name="Bullet_20_Symbols" text:bullet-char="◦">
+        <style:list-level-properties text:list-level-position-and-space-mode="label-alignment">
+          <style:list-level-label-alignment text:label-followed-by="listtab" text:list-tab-stop-position="5.715cm" fo:text-indent="-0.635cm" fo:margin-left="5.715cm"/>
+        </style:list-level-properties>
+      </text:list-level-style-bullet>
+      <text:list-level-style-bullet text:level="9" text:style-name="Bullet_20_Symbols" text:bullet-char="▪">
+        <style:list-level-properties text:list-level-position-and-space-mode="label-alignment">
+          <style:list-level-label-alignment text:label-followed-by="listtab" text:list-tab-stop-position="6.35cm" fo:text-indent="-0.635cm" fo:margin-left="6.35cm"/>
+        </style:list-level-properties>
+      </text:list-level-style-bullet>
+      <text:list-level-style-bullet text:level="10" text:style-name="Bullet_20_Symbols" text:bullet-char="•">
+        <style:list-level-properties text:list-level-position-and-space-mode="label-alignment">
+          <style:list-level-label-alignment text:label-followed-by="listtab" text:list-tab-stop-position="6.985cm" fo:text-indent="-0.635cm" fo:margin-left="6.985cm"/>
+        </style:list-level-properties>
+      </text:list-level-style-bullet>
+    </text:list-style>
+    <text:list-style style:name="L5">
       <text:list-level-style-bullet text:level="1" text:style-name="Bullet_20_Symbols" text:bullet-char="•">
         <style:list-level-properties text:list-level-position-and-space-mode="label-alignment">
           <style:list-level-label-alignment text:label-followed-by="listtab" text:list-tab-stop-position="1.27cm" fo:text-indent="-0.635cm" fo:margin-left="1.27cm"/>
@@ -258,56 +404,56 @@
         <text:sequence-decl text:display-outline-level="0" text:name="Text"/>
         <text:sequence-decl text:display-outline-level="0" text:name="Drawing"/>
       </text:sequence-decls>
-      <text:p text:style-name="P3">Category</text:p>
-      <text:p text:style-name="P3">SubCategory</text:p>
-      <text:p text:style-name="P3">Note</text:p>
+      <text:p text:style-name="P6">Category</text:p>
+      <text:p text:style-name="P6">SubCategory</text:p>
+      <text:p text:style-name="P6">Note</text:p>
       <text:p text:style-name="P1"/>
       <text:p text:style-name="P2">Heading</text:p>
       <text:p text:style-name="P2"/>
-      <text:list xml:id="list3980048506241811905" text:style-name="L1">
+      <text:list xml:id="list5794349682383640682" text:style-name="L1">
         <text:list-item>
-          <text:p text:style-name="P4">Able to get full screen shots/copying working if I </text:p>
+          <text:p text:style-name="P10">Able to get full screen shots/copying working if I </text:p>
           <text:list>
             <text:list-item>
-              <text:p text:style-name="P4">
+              <text:p text:style-name="P10">
                 run 
                 <text:span text:style-name="T1">gnome-screenshot -a -f test.png</text:span>
               </text:p>
             </text:list-item>
             <text:list-item>
-              <text:p text:style-name="P4">Then I open up test.png right click and copy. The paste works after.</text:p>
-            </text:list-item>
-          </text:list>
-        </text:list-item>
-      </text:list>
-      <text:p text:style-name="P5"/>
-      <text:p text:style-name="P12">Attempt One: Can you get the data from the file to your clipboard?</text:p>
-      <text:p text:style-name="P12"/>
-      <text:list xml:id="list3273404010313166219" text:style-name="L2">
-        <text:list-item>
-          <text:p text:style-name="P6">Yes. Do the following</text:p>
-          <text:list>
-            <text:list-item>
-              <text:p text:style-name="P6">gnome-screenshot -a -f test.png</text:p>
-            </text:list-item>
-            <text:list-item>
-              <text:p text:style-name="P6">Copy to clipboard within caja (menu right click is sufficient, no need to load EOM).</text:p>
+              <text:p text:style-name="P10">Then I open up test.png right click and copy. The paste works after.</text:p>
             </text:list-item>
           </text:list>
         </text:list-item>
       </text:list>
       <text:p text:style-name="P7"/>
-      <text:p text:style-name="P13">
+      <text:p text:style-name="P3">Attempt One: Can you get the data from the file to your clipboard?</text:p>
+      <text:p text:style-name="P3"/>
+      <text:list xml:id="list4996417578662814727" text:style-name="L2">
+        <text:list-item>
+          <text:p text:style-name="P11">Yes. Do the following</text:p>
+          <text:list>
+            <text:list-item>
+              <text:p text:style-name="P11">gnome-screenshot -a -f test.png</text:p>
+            </text:list-item>
+            <text:list-item>
+              <text:p text:style-name="P11">Copy to clipboard within caja (menu right click is sufficient, no need to load EOM).</text:p>
+            </text:list-item>
+          </text:list>
+        </text:list-item>
+      </text:list>
+      <text:p text:style-name="P8"/>
+      <text:p text:style-name="P4">
         Exploration: 
         <text:span text:style-name="T2">Does cp work from the command line as EOM copy does?</text:span>
       </text:p>
-      <text:p text:style-name="P13"/>
-      <text:list xml:id="list1483110488873230495" text:style-name="L3">
+      <text:p text:style-name="P4"/>
+      <text:list xml:id="list1668823238952369610" text:style-name="L3">
         <text:list-item>
-          <text:p text:style-name="P10">No</text:p>
+          <text:p text:style-name="P12">No</text:p>
         </text:list-item>
         <text:list-item>
-          <text:p text:style-name="P8">
+          <text:p text:style-name="P13">
             <text:span text:style-name="T3">New</text:span>
              script 
             <text:span text:style-name="T3">stage</text:span>
@@ -315,18 +461,53 @@
           </text:p>
           <text:list>
             <text:list-item>
-              <text:p text:style-name="P8">rm -f /tmp/cur_shot.png</text:p>
+              <text:p text:style-name="P13">rm -f /tmp/cur_shot.png</text:p>
             </text:list-item>
             <text:list-item>
-              <text:p text:style-name="P8">gnome-screenshot -a -f /tmp/cur_shot.png</text:p>
+              <text:p text:style-name="P13">gnome-screenshot -a -f /tmp/cur_shot.png</text:p>
             </text:list-item>
           </text:list>
         </text:list-item>
       </text:list>
       <text:p text:style-name="P9"/>
-      <text:p text:style-name="P14">Exploration: Could xclip be helpful here?</text:p>
+      <text:p text:style-name="P5">Exploration: Could xclip be helpful here?</text:p>
+      <text:p text:style-name="P5"/>
+      <text:list xml:id="list4880569188143470776" text:style-name="L4">
+        <text:list-item>
+          <text:p text:style-name="P15">Was able to properly copy with the following (still need to confirm it wasn't a fluke):</text:p>
+          <text:list>
+            <text:list-item>
+              <text:p text:style-name="P15">xclip -i -selection c -t image/png /home/perry/work/test.png</text:p>
+            </text:list-item>
+          </text:list>
+        </text:list-item>
+      </text:list>
       <text:p text:style-name="P14"/>
-      <text:p text:style-name="P11"/>
+      <text:p text:style-name="P20">Works:</text:p>
+      <text:p text:style-name="P19"/>
+      <text:p text:style-name="P16">rm -f test.png; gnome-screenshot -a -f test.png; xclip -i -selection c -t image/png test.png </text:p>
+      <text:p text:style-name="P16"/>
+      <text:p text:style-name="P20">Via tmp:</text:p>
+      <text:p text:style-name="P20"/>
+      <text:p text:style-name="P17">rm -f /tmp/cur_shot.png; gnome-screenshot -a -f /tmp/cur_shot.png; xclip -i -selection c -t image/png /tmp/cur_shot.png</text:p>
+      <text:p text:style-name="P17"/>
+      <text:list xml:id="list7038224664395763093" text:style-name="L5">
+        <text:list-item>
+          <text:p text:style-name="P21">
+            <text:span text:style-name="T5">For some reason it still doesn't work via a bash script (had a script in ~/.scripts for the copy).</text:span>
+          </text:p>
+        </text:list-item>
+        <text:list-item>
+          <text:p text:style-name="P22">
+            <text:span text:style-name="T5">M</text:span>
+            <text:span text:style-name="T4">ay be a bug that needs a reboot.</text:span>
+          </text:p>
+        </text:list-item>
+      </text:list>
+      <text:p text:style-name="P23">
+        <text:span text:style-name="T4"/>
+      </text:p>
+      <text:p text:style-name="P18"/>
     </office:text>
   </office:body>
 </office:document-content>
@@ -337,11 +518,11 @@
   <office:meta>
     <meta:initial-creator>perry </meta:initial-creator>
     <meta:creation-date>2015-04-23T02:49:23.631067374</meta:creation-date>
-    <dc:date>2016-01-25T01:37:38.419087761</dc:date>
-    <meta:editing-duration>PT18M37S</meta:editing-duration>
-    <meta:editing-cycles>14</meta:editing-cycles>
+    <dc:date>2016-01-25T01:55:00.063629963</dc:date>
+    <meta:editing-duration>PT23M52S</meta:editing-duration>
+    <meta:editing-cycles>20</meta:editing-cycles>
     <meta:generator>LibreOffice/5.0.3.2$Linux_X86_64 LibreOffice_project/00m0$Build-2</meta:generator>
-    <meta:document-statistic meta:table-count="0" meta:image-count="0" meta:object-count="0" meta:page-count="1" meta:paragraph-count="17" meta:word-count="106" meta:character-count="584" meta:non-whitespace-character-count="504"/>
+    <meta:document-statistic meta:table-count="0" meta:image-count="0" meta:object-count="0" meta:page-count="1" meta:paragraph-count="25" meta:word-count="191" meta:character-count="1092" meta:non-whitespace-character-count="938"/>
   </office:meta>
 </office:document-meta>
 </file>
@@ -350,21 +531,21 @@
 <office:document-settings xmlns:office="urn:oasis:names:tc:opendocument:xmlns:office:1.0" xmlns:xlink="http://www.w3.org/1999/xlink" xmlns:config="urn:oasis:names:tc:opendocument:xmlns:config:1.0" xmlns:ooo="http://openoffice.org/2004/office" office:version="1.2">
   <office:settings>
     <config:config-item-set config:name="ooo:view-settings">
-      <config:config-item config:name="ViewAreaTop" config:type="long">0</config:config-item>
+      <config:config-item config:name="ViewAreaTop" config:type="long">5965</config:config-item>
       <config:config-item config:name="ViewAreaLeft" config:type="long">0</config:config-item>
       <config:config-item config:name="ViewAreaWidth" config:type="long">45775</config:config-item>
-      <config:config-item config:name="ViewAreaHeight" config:type="long">19870</config:config-item>
+      <config:config-item config:name="ViewAreaHeight" config:type="long">18884</config:config-item>
       <config:config-item config:name="ShowRedlineChanges" config:type="boolean">true</config:config-item>
       <config:config-item config:name="InBrowseMode" config:type="boolean">false</config:config-item>
       <config:config-item-map-indexed config:name="Views">
         <config:config-item-map-entry>
           <config:config-item config:name="ViewId" config:type="string">view2</config:config-item>
           <config:config-item config:name="ViewLeft" config:type="long">14092</config:config-item>
-          <config:config-item config:name="ViewTop" config:type="long">15078</config:config-item>
+          <config:config-item config:name="ViewTop" config:type="long">22056</config:config-item>
           <config:config-item config:name="VisibleLeft" config:type="long">0</config:config-item>
-          <config:config-item config:name="VisibleTop" config:type="long">0</config:config-item>
+          <config:config-item config:name="VisibleTop" config:type="long">5965</config:config-item>
           <config:config-item config:name="VisibleRight" config:type="long">45773</config:config-item>
-          <config:config-item config:name="VisibleBottom" config:type="long">19868</config:config-item>
+          <config:config-item config:name="VisibleBottom" config:type="long">24848</config:config-item>
           <config:config-item config:name="ZoomType" config:type="short">0</config:config-item>
           <config:config-item config:name="ViewLayoutColumns" config:type="short">1</config:config-item>
           <config:config-item config:name="ViewLayoutBookMode" config:type="boolean">false</config:config-item>
@@ -414,7 +595,7 @@
       <config:config-item config:name="InvertBorderSpacing" config:type="boolean">false</config:config-item>
       <config:config-item config:name="SaveGlobalDocumentLinks" config:type="boolean">false</config:config-item>
       <config:config-item config:name="TabsRelativeToIndent" config:type="boolean">true</config:config-item>
-      <config:config-item config:name="Rsid" config:type="int">1172079</config:config-item>
+      <config:config-item config:name="Rsid" config:type="int">1427786</config:config-item>
       <config:config-item config:name="PrintProspectRTL" config:type="boolean">false</config:config-item>
       <config:config-item config:name="PrintEmptyPages" config:type="boolean">false</config:config-item>
       <config:config-item config:name="ApplyUserData" config:type="boolean">true</config:config-item>

</xml_diff>

<commit_message>
Added bash failure notes.
</commit_message>
<xml_diff>
--- a/troubleshooting/1.25.16-gnome_ss_crash_on_area_to_clip.docx
+++ b/troubleshooting/1.25.16-gnome_ss_crash_on_area_to_clip.docx
@@ -49,74 +49,82 @@
       <style:text-properties style:text-underline-style="solid" style:text-underline-width="auto" style:text-underline-color="font-color" fo:font-weight="bold" officeooo:rsid="0011e26f" officeooo:paragraph-rsid="0011e26f" style:font-weight-asian="bold" style:font-weight-complex="bold"/>
     </style:style>
     <style:style style:name="P6" style:family="paragraph" style:parent-style-name="Standard">
+      <style:paragraph-properties fo:text-align="start" style:justify-single-word="false"/>
+      <style:text-properties style:text-underline-style="solid" style:text-underline-width="auto" style:text-underline-color="font-color" fo:font-weight="bold" officeooo:rsid="00135063" officeooo:paragraph-rsid="00135063" style:font-weight-asian="bold" style:font-weight-complex="bold"/>
+    </style:style>
+    <style:style style:name="P7" style:family="paragraph" style:parent-style-name="Standard">
+      <style:paragraph-properties fo:text-align="start" style:justify-single-word="false"/>
+      <style:text-properties style:text-underline-style="solid" style:text-underline-width="auto" style:text-underline-color="font-color" fo:font-weight="bold" officeooo:rsid="0013971b" officeooo:paragraph-rsid="0013971b" style:font-weight-asian="bold" style:font-weight-complex="bold"/>
+    </style:style>
+    <style:style style:name="P8" style:family="paragraph" style:parent-style-name="Standard">
+      <style:paragraph-properties fo:text-align="start" style:justify-single-word="false"/>
+      <style:text-properties style:text-underline-style="solid" style:text-underline-width="auto" style:text-underline-color="font-color" fo:font-weight="bold" officeooo:rsid="00163f27" officeooo:paragraph-rsid="00163f27" style:font-weight-asian="bold" style:font-weight-complex="bold"/>
+    </style:style>
+    <style:style style:name="P9" style:family="paragraph" style:parent-style-name="Standard">
       <style:paragraph-properties fo:text-align="center" style:justify-single-word="false"/>
       <style:text-properties style:text-underline-style="none" fo:font-weight="bold" officeooo:rsid="00031b15" officeooo:paragraph-rsid="00031b15" style:font-weight-asian="bold" style:font-weight-complex="bold"/>
     </style:style>
-    <style:style style:name="P7" style:family="paragraph" style:parent-style-name="Standard">
+    <style:style style:name="P10" style:family="paragraph" style:parent-style-name="Standard">
       <style:paragraph-properties fo:text-align="start" style:justify-single-word="false"/>
       <style:text-properties style:text-underline-style="none" fo:font-weight="normal" officeooo:rsid="00092004" officeooo:paragraph-rsid="00092004" style:font-weight-asian="normal" style:font-weight-complex="normal"/>
     </style:style>
-    <style:style style:name="P8" style:family="paragraph" style:parent-style-name="Standard">
+    <style:style style:name="P11" style:family="paragraph" style:parent-style-name="Standard">
       <style:paragraph-properties fo:text-align="start" style:justify-single-word="false"/>
       <style:text-properties style:text-underline-style="none" fo:font-weight="normal" officeooo:rsid="000af5e4" officeooo:paragraph-rsid="000af5e4" style:font-weight-asian="normal" style:font-weight-complex="normal"/>
     </style:style>
-    <style:style style:name="P9" style:family="paragraph" style:parent-style-name="Standard">
+    <style:style style:name="P12" style:family="paragraph" style:parent-style-name="Standard">
       <style:paragraph-properties fo:text-align="start" style:justify-single-word="false"/>
       <style:text-properties style:text-underline-style="none" fo:font-weight="normal" officeooo:rsid="000db353" officeooo:paragraph-rsid="000db353" style:font-weight-asian="normal" style:font-weight-complex="normal"/>
     </style:style>
-    <style:style style:name="P10" style:family="paragraph" style:parent-style-name="Standard" style:list-style-name="L1">
+    <style:style style:name="P13" style:family="paragraph" style:parent-style-name="Standard">
+      <style:paragraph-properties fo:text-align="start" style:justify-single-word="false"/>
+      <style:text-properties style:text-underline-style="none" fo:font-weight="normal" officeooo:rsid="001299d3" officeooo:paragraph-rsid="001299d3" style:font-weight-asian="normal" style:font-weight-complex="normal"/>
+    </style:style>
+    <style:style style:name="P14" style:family="paragraph" style:parent-style-name="Standard">
+      <style:paragraph-properties fo:text-align="start" style:justify-single-word="false"/>
+      <style:text-properties style:text-underline-style="none" fo:font-weight="normal" officeooo:rsid="0013971b" officeooo:paragraph-rsid="0013971b" style:font-weight-asian="normal" style:font-weight-complex="normal"/>
+    </style:style>
+    <style:style style:name="P15" style:family="paragraph" style:parent-style-name="Standard">
+      <style:paragraph-properties fo:text-align="start" style:justify-single-word="false"/>
+      <style:text-properties style:text-underline-style="none" fo:font-weight="normal" officeooo:rsid="001510c7" officeooo:paragraph-rsid="001510c7" style:font-weight-asian="normal" style:font-weight-complex="normal"/>
+    </style:style>
+    <style:style style:name="P16" style:family="paragraph" style:parent-style-name="Standard">
+      <style:paragraph-properties fo:text-align="start" style:justify-single-word="false"/>
+      <style:text-properties style:text-underline-style="none" fo:font-weight="normal" officeooo:rsid="0015c94a" officeooo:paragraph-rsid="0015c94a" style:font-weight-asian="normal" style:font-weight-complex="normal"/>
+    </style:style>
+    <style:style style:name="P17" style:family="paragraph" style:parent-style-name="Standard" style:list-style-name="L1">
       <style:paragraph-properties fo:text-align="start" style:justify-single-word="false"/>
       <style:text-properties style:text-underline-style="none" fo:font-weight="normal" officeooo:rsid="00092004" officeooo:paragraph-rsid="00092004" style:font-weight-asian="normal" style:font-weight-complex="normal"/>
     </style:style>
-    <style:style style:name="P11" style:family="paragraph" style:parent-style-name="Standard" style:list-style-name="L2">
+    <style:style style:name="P18" style:family="paragraph" style:parent-style-name="Standard" style:list-style-name="L2">
       <style:paragraph-properties fo:text-align="start" style:justify-single-word="false"/>
       <style:text-properties style:text-underline-style="none" fo:font-weight="normal" officeooo:rsid="000af5e4" officeooo:paragraph-rsid="000af5e4" style:font-weight-asian="normal" style:font-weight-complex="normal"/>
     </style:style>
-    <style:style style:name="P12" style:family="paragraph" style:parent-style-name="Standard" style:list-style-name="L3">
+    <style:style style:name="P19" style:family="paragraph" style:parent-style-name="Standard" style:list-style-name="L3">
       <style:paragraph-properties fo:text-align="start" style:justify-single-word="false"/>
       <style:text-properties style:text-underline-style="none" fo:font-weight="normal" officeooo:rsid="00111cd0" officeooo:paragraph-rsid="00111cd0" style:font-weight-asian="normal" style:font-weight-complex="normal"/>
     </style:style>
-    <style:style style:name="P13" style:family="paragraph" style:parent-style-name="Standard" style:list-style-name="L3">
+    <style:style style:name="P20" style:family="paragraph" style:parent-style-name="Standard" style:list-style-name="L3">
       <style:paragraph-properties fo:text-align="start" style:justify-single-word="false"/>
       <style:text-properties style:text-underline-style="none" fo:font-weight="normal" officeooo:rsid="000db353" officeooo:paragraph-rsid="000db353" style:font-weight-asian="normal" style:font-weight-complex="normal"/>
     </style:style>
-    <style:style style:name="P14" style:family="paragraph" style:parent-style-name="Standard">
+    <style:style style:name="P21" style:family="paragraph" style:parent-style-name="Standard" style:list-style-name="L4">
       <style:paragraph-properties fo:text-align="start" style:justify-single-word="false"/>
       <style:text-properties style:text-underline-style="none" fo:font-weight="normal" officeooo:rsid="001299d3" officeooo:paragraph-rsid="001299d3" style:font-weight-asian="normal" style:font-weight-complex="normal"/>
     </style:style>
-    <style:style style:name="P15" style:family="paragraph" style:parent-style-name="Standard" style:list-style-name="L4">
-      <style:paragraph-properties fo:text-align="start" style:justify-single-word="false"/>
-      <style:text-properties style:text-underline-style="none" fo:font-weight="normal" officeooo:rsid="001299d3" officeooo:paragraph-rsid="001299d3" style:font-weight-asian="normal" style:font-weight-complex="normal"/>
-    </style:style>
-    <style:style style:name="P16" style:family="paragraph" style:parent-style-name="Standard">
-      <style:paragraph-properties fo:text-align="start" style:justify-single-word="false"/>
-      <style:text-properties style:text-underline-style="none" fo:font-weight="normal" officeooo:rsid="0013971b" officeooo:paragraph-rsid="0013971b" style:font-weight-asian="normal" style:font-weight-complex="normal"/>
-    </style:style>
-    <style:style style:name="P17" style:family="paragraph" style:parent-style-name="Standard">
-      <style:paragraph-properties fo:text-align="start" style:justify-single-word="false"/>
-      <style:text-properties style:text-underline-style="none" fo:font-weight="normal" officeooo:rsid="001510c7" officeooo:paragraph-rsid="001510c7" style:font-weight-asian="normal" style:font-weight-complex="normal"/>
-    </style:style>
-    <style:style style:name="P18" style:family="paragraph" style:parent-style-name="Standard">
+    <style:style style:name="P22" style:family="paragraph" style:parent-style-name="Standard" style:list-style-name="L5">
       <style:paragraph-properties fo:text-align="start" style:justify-single-word="false"/>
       <style:text-properties style:text-underline-style="none" fo:font-weight="normal" officeooo:rsid="001587a1" officeooo:paragraph-rsid="001587a1" style:font-weight-asian="normal" style:font-weight-complex="normal"/>
     </style:style>
-    <style:style style:name="P19" style:family="paragraph" style:parent-style-name="Standard">
-      <style:paragraph-properties fo:text-align="start" style:justify-single-word="false"/>
-      <style:text-properties style:text-underline-style="solid" style:text-underline-width="auto" style:text-underline-color="font-color" fo:font-weight="bold" officeooo:rsid="00135063" officeooo:paragraph-rsid="00135063" style:font-weight-asian="bold" style:font-weight-complex="bold"/>
-    </style:style>
-    <style:style style:name="P20" style:family="paragraph" style:parent-style-name="Standard">
-      <style:paragraph-properties fo:text-align="start" style:justify-single-word="false"/>
-      <style:text-properties style:text-underline-style="solid" style:text-underline-width="auto" style:text-underline-color="font-color" fo:font-weight="bold" officeooo:rsid="0013971b" officeooo:paragraph-rsid="0013971b" style:font-weight-asian="bold" style:font-weight-complex="bold"/>
-    </style:style>
-    <style:style style:name="P21" style:family="paragraph" style:parent-style-name="Standard" style:list-style-name="L5">
-      <style:paragraph-properties fo:text-align="start" style:justify-single-word="false"/>
-      <style:text-properties officeooo:paragraph-rsid="001587a1"/>
-    </style:style>
-    <style:style style:name="P22" style:family="paragraph" style:parent-style-name="Standard" style:list-style-name="L5">
-      <style:paragraph-properties fo:text-align="start" style:justify-single-word="false"/>
-      <style:text-properties officeooo:rsid="0015c94a" officeooo:paragraph-rsid="0015c94a"/>
-    </style:style>
     <style:style style:name="P23" style:family="paragraph" style:parent-style-name="Standard">
+      <style:paragraph-properties fo:text-align="start" style:justify-single-word="false"/>
+      <style:text-properties style:text-underline-style="none" fo:font-weight="normal" officeooo:rsid="001510c7" officeooo:paragraph-rsid="00163f27" style:font-weight-asian="normal" style:font-weight-complex="normal"/>
+    </style:style>
+    <style:style style:name="P24" style:family="paragraph" style:parent-style-name="Standard">
+      <style:paragraph-properties fo:text-align="start" style:justify-single-word="false"/>
+      <style:text-properties style:text-underline-style="none" fo:font-weight="normal" officeooo:rsid="0017f7d5" officeooo:paragraph-rsid="0017f7d5" style:font-weight-asian="normal" style:font-weight-complex="normal"/>
+    </style:style>
+    <style:style style:name="P25" style:family="paragraph" style:parent-style-name="Standard" style:list-style-name="L5">
       <style:paragraph-properties fo:text-align="start" style:justify-single-word="false"/>
       <style:text-properties officeooo:rsid="0015c94a" officeooo:paragraph-rsid="0015c94a"/>
     </style:style>
@@ -134,6 +142,9 @@
     </style:style>
     <style:style style:name="T5" style:family="text">
       <style:text-properties style:text-underline-style="none" fo:font-weight="normal" officeooo:rsid="001587a1" style:font-weight-asian="normal" style:font-weight-complex="normal"/>
+    </style:style>
+    <style:style style:name="T6" style:family="text">
+      <style:text-properties officeooo:rsid="00163f27"/>
     </style:style>
     <text:list-style style:name="L1">
       <text:list-level-style-bullet text:level="1" text:style-name="Bullet_20_Symbols" text:bullet-char="•">
@@ -404,56 +415,56 @@
         <text:sequence-decl text:display-outline-level="0" text:name="Text"/>
         <text:sequence-decl text:display-outline-level="0" text:name="Drawing"/>
       </text:sequence-decls>
-      <text:p text:style-name="P6">Category</text:p>
-      <text:p text:style-name="P6">SubCategory</text:p>
-      <text:p text:style-name="P6">Note</text:p>
+      <text:p text:style-name="P9">Category</text:p>
+      <text:p text:style-name="P9">SubCategory</text:p>
+      <text:p text:style-name="P9">Note</text:p>
       <text:p text:style-name="P1"/>
       <text:p text:style-name="P2">Heading</text:p>
       <text:p text:style-name="P2"/>
-      <text:list xml:id="list5794349682383640682" text:style-name="L1">
+      <text:list xml:id="list6181359770358027507" text:style-name="L1">
         <text:list-item>
-          <text:p text:style-name="P10">Able to get full screen shots/copying working if I </text:p>
+          <text:p text:style-name="P17">Able to get full screen shots/copying working if I </text:p>
           <text:list>
             <text:list-item>
-              <text:p text:style-name="P10">
+              <text:p text:style-name="P17">
                 run 
                 <text:span text:style-name="T1">gnome-screenshot -a -f test.png</text:span>
               </text:p>
             </text:list-item>
             <text:list-item>
-              <text:p text:style-name="P10">Then I open up test.png right click and copy. The paste works after.</text:p>
+              <text:p text:style-name="P17">Then I open up test.png right click and copy. The paste works after.</text:p>
             </text:list-item>
           </text:list>
         </text:list-item>
       </text:list>
-      <text:p text:style-name="P7"/>
+      <text:p text:style-name="P10"/>
       <text:p text:style-name="P3">Attempt One: Can you get the data from the file to your clipboard?</text:p>
       <text:p text:style-name="P3"/>
-      <text:list xml:id="list4996417578662814727" text:style-name="L2">
+      <text:list xml:id="list6814492545311642279" text:style-name="L2">
         <text:list-item>
-          <text:p text:style-name="P11">Yes. Do the following</text:p>
+          <text:p text:style-name="P18">Yes. Do the following</text:p>
           <text:list>
             <text:list-item>
-              <text:p text:style-name="P11">gnome-screenshot -a -f test.png</text:p>
+              <text:p text:style-name="P18">gnome-screenshot -a -f test.png</text:p>
             </text:list-item>
             <text:list-item>
-              <text:p text:style-name="P11">Copy to clipboard within caja (menu right click is sufficient, no need to load EOM).</text:p>
+              <text:p text:style-name="P18">Copy to clipboard within caja (menu right click is sufficient, no need to load EOM).</text:p>
             </text:list-item>
           </text:list>
         </text:list-item>
       </text:list>
-      <text:p text:style-name="P8"/>
+      <text:p text:style-name="P11"/>
       <text:p text:style-name="P4">
         Exploration: 
         <text:span text:style-name="T2">Does cp work from the command line as EOM copy does?</text:span>
       </text:p>
       <text:p text:style-name="P4"/>
-      <text:list xml:id="list1668823238952369610" text:style-name="L3">
+      <text:list xml:id="list5261931465591128924" text:style-name="L3">
         <text:list-item>
-          <text:p text:style-name="P12">No</text:p>
+          <text:p text:style-name="P19">No</text:p>
         </text:list-item>
         <text:list-item>
-          <text:p text:style-name="P13">
+          <text:p text:style-name="P20">
             <text:span text:style-name="T3">New</text:span>
              script 
             <text:span text:style-name="T3">stage</text:span>
@@ -461,53 +472,56 @@
           </text:p>
           <text:list>
             <text:list-item>
-              <text:p text:style-name="P13">rm -f /tmp/cur_shot.png</text:p>
+              <text:p text:style-name="P20">rm -f /tmp/cur_shot.png</text:p>
             </text:list-item>
             <text:list-item>
-              <text:p text:style-name="P13">gnome-screenshot -a -f /tmp/cur_shot.png</text:p>
+              <text:p text:style-name="P20">gnome-screenshot -a -f /tmp/cur_shot.png</text:p>
             </text:list-item>
           </text:list>
         </text:list-item>
       </text:list>
-      <text:p text:style-name="P9"/>
+      <text:p text:style-name="P12"/>
       <text:p text:style-name="P5">Exploration: Could xclip be helpful here?</text:p>
       <text:p text:style-name="P5"/>
-      <text:list xml:id="list4880569188143470776" text:style-name="L4">
+      <text:list xml:id="list3528597376293222369" text:style-name="L4">
         <text:list-item>
-          <text:p text:style-name="P15">Was able to properly copy with the following (still need to confirm it wasn't a fluke):</text:p>
+          <text:p text:style-name="P21">Was able to properly copy with the following (still need to confirm it wasn't a fluke):</text:p>
           <text:list>
             <text:list-item>
-              <text:p text:style-name="P15">xclip -i -selection c -t image/png /home/perry/work/test.png</text:p>
+              <text:p text:style-name="P21">xclip -i -selection c -t image/png /home/perry/work/test.png</text:p>
             </text:list-item>
           </text:list>
         </text:list-item>
       </text:list>
+      <text:p text:style-name="P13"/>
+      <text:p text:style-name="P7">Works:</text:p>
+      <text:p text:style-name="P6"/>
+      <text:p text:style-name="P14">rm -f test.png; gnome-screenshot -a -f test.png; xclip -i -selection c -t image/png test.png </text:p>
       <text:p text:style-name="P14"/>
-      <text:p text:style-name="P20">Works:</text:p>
-      <text:p text:style-name="P19"/>
-      <text:p text:style-name="P16">rm -f test.png; gnome-screenshot -a -f test.png; xclip -i -selection c -t image/png test.png </text:p>
-      <text:p text:style-name="P16"/>
-      <text:p text:style-name="P20">Via tmp:</text:p>
-      <text:p text:style-name="P20"/>
-      <text:p text:style-name="P17">rm -f /tmp/cur_shot.png; gnome-screenshot -a -f /tmp/cur_shot.png; xclip -i -selection c -t image/png /tmp/cur_shot.png</text:p>
-      <text:p text:style-name="P17"/>
-      <text:list xml:id="list7038224664395763093" text:style-name="L5">
+      <text:p text:style-name="P7">Via tmp:</text:p>
+      <text:p text:style-name="P7"/>
+      <text:p text:style-name="P15">rm -f /tmp/cur_shot.png; gnome-screenshot -a -f /tmp/cur_shot.png; xclip -i -selection c -t image/png /tmp/cur_shot.png</text:p>
+      <text:p text:style-name="P15"/>
+      <text:list xml:id="list4023618638114376265" text:style-name="L5">
         <text:list-item>
-          <text:p text:style-name="P21">
-            <text:span text:style-name="T5">For some reason it still doesn't work via a bash script (had a script in ~/.scripts for the copy).</text:span>
-          </text:p>
+          <text:p text:style-name="P22">For some reason it still doesn't work via a bash script (had a script in ~/.scripts for the copy).</text:p>
         </text:list-item>
         <text:list-item>
-          <text:p text:style-name="P22">
+          <text:p text:style-name="P25">
             <text:span text:style-name="T5">M</text:span>
             <text:span text:style-name="T4">ay be a bug that needs a reboot.</text:span>
           </text:p>
         </text:list-item>
       </text:list>
+      <text:p text:style-name="P16"/>
+      <text:p text:style-name="P8">Attempt: Try adding source of bashrc at the top in takescreenshot (not in the kb shortcut).</text:p>
+      <text:p text:style-name="P8"/>
       <text:p text:style-name="P23">
-        <text:span text:style-name="T4"/>
+        <text:span text:style-name="T6">source /home/perry/.bashrc; </text:span>
+        rm -f /tmp/cur_shot.png; gnome-screenshot -a -f /tmp/cur_shot.png; xclip -i -selection c -t image/png /tmp/cur_shot.png
       </text:p>
-      <text:p text:style-name="P18"/>
+      <text:p text:style-name="P23"/>
+      <text:p text:style-name="P24">Above still didn't work. For now just use the term hotkey for it.</text:p>
     </office:text>
   </office:body>
 </office:document-content>
@@ -518,11 +532,11 @@
   <office:meta>
     <meta:initial-creator>perry </meta:initial-creator>
     <meta:creation-date>2015-04-23T02:49:23.631067374</meta:creation-date>
-    <dc:date>2016-01-25T01:55:00.063629963</dc:date>
-    <meta:editing-duration>PT23M52S</meta:editing-duration>
-    <meta:editing-cycles>20</meta:editing-cycles>
+    <dc:date>2016-01-25T02:26:26.912622331</dc:date>
+    <meta:editing-duration>PT30M25S</meta:editing-duration>
+    <meta:editing-cycles>22</meta:editing-cycles>
     <meta:generator>LibreOffice/5.0.3.2$Linux_X86_64 LibreOffice_project/00m0$Build-2</meta:generator>
-    <meta:document-statistic meta:table-count="0" meta:image-count="0" meta:object-count="0" meta:page-count="1" meta:paragraph-count="25" meta:word-count="191" meta:character-count="1092" meta:non-whitespace-character-count="938"/>
+    <meta:document-statistic meta:table-count="0" meta:image-count="0" meta:object-count="0" meta:page-count="1" meta:paragraph-count="28" meta:word-count="236" meta:character-count="1395" meta:non-whitespace-character-count="1199"/>
   </office:meta>
 </office:document-meta>
 </file>
@@ -531,21 +545,21 @@
 <office:document-settings xmlns:office="urn:oasis:names:tc:opendocument:xmlns:office:1.0" xmlns:xlink="http://www.w3.org/1999/xlink" xmlns:config="urn:oasis:names:tc:opendocument:xmlns:config:1.0" xmlns:ooo="http://openoffice.org/2004/office" office:version="1.2">
   <office:settings>
     <config:config-item-set config:name="ooo:view-settings">
-      <config:config-item config:name="ViewAreaTop" config:type="long">5965</config:config-item>
+      <config:config-item config:name="ViewAreaTop" config:type="long">9049</config:config-item>
       <config:config-item config:name="ViewAreaLeft" config:type="long">0</config:config-item>
       <config:config-item config:name="ViewAreaWidth" config:type="long">45775</config:config-item>
-      <config:config-item config:name="ViewAreaHeight" config:type="long">18884</config:config-item>
+      <config:config-item config:name="ViewAreaHeight" config:type="long">19870</config:config-item>
       <config:config-item config:name="ShowRedlineChanges" config:type="boolean">true</config:config-item>
       <config:config-item config:name="InBrowseMode" config:type="boolean">false</config:config-item>
       <config:config-item-map-indexed config:name="Views">
         <config:config-item-map-entry>
           <config:config-item config:name="ViewId" config:type="string">view2</config:config-item>
-          <config:config-item config:name="ViewLeft" config:type="long">14092</config:config-item>
-          <config:config-item config:name="ViewTop" config:type="long">22056</config:config-item>
+          <config:config-item config:name="ViewLeft" config:type="long">24821</config:config-item>
+          <config:config-item config:name="ViewTop" config:type="long">24977</config:config-item>
           <config:config-item config:name="VisibleLeft" config:type="long">0</config:config-item>
-          <config:config-item config:name="VisibleTop" config:type="long">5965</config:config-item>
+          <config:config-item config:name="VisibleTop" config:type="long">9049</config:config-item>
           <config:config-item config:name="VisibleRight" config:type="long">45773</config:config-item>
-          <config:config-item config:name="VisibleBottom" config:type="long">24848</config:config-item>
+          <config:config-item config:name="VisibleBottom" config:type="long">28917</config:config-item>
           <config:config-item config:name="ZoomType" config:type="short">0</config:config-item>
           <config:config-item config:name="ViewLayoutColumns" config:type="short">1</config:config-item>
           <config:config-item config:name="ViewLayoutBookMode" config:type="boolean">false</config:config-item>
@@ -595,7 +609,7 @@
       <config:config-item config:name="InvertBorderSpacing" config:type="boolean">false</config:config-item>
       <config:config-item config:name="SaveGlobalDocumentLinks" config:type="boolean">false</config:config-item>
       <config:config-item config:name="TabsRelativeToIndent" config:type="boolean">true</config:config-item>
-      <config:config-item config:name="Rsid" config:type="int">1427786</config:config-item>
+      <config:config-item config:name="Rsid" config:type="int">1570773</config:config-item>
       <config:config-item config:name="PrintProspectRTL" config:type="boolean">false</config:config-item>
       <config:config-item config:name="PrintEmptyPages" config:type="boolean">false</config:config-item>
       <config:config-item config:name="ApplyUserData" config:type="boolean">true</config:config-item>

</xml_diff>